<commit_message>
Fine tuning with datefileds
</commit_message>
<xml_diff>
--- a/assignments/corejava/employee-mgmt-with-jdbc/EmpApp with JDBC screenshots.docx
+++ b/assignments/corejava/employee-mgmt-with-jdbc/EmpApp with JDBC screenshots.docx
@@ -63,6 +63,9 @@
         <w:pStyle w:val="ListParagraph"/>
       </w:pPr>
       <w:r>
+        <w:rPr>
+          <w:noProof/>
+        </w:rPr>
         <w:drawing>
           <wp:inline distT="0" distB="0" distL="0" distR="0" wp14:anchorId="5AE4B5DC" wp14:editId="5A94D56A">
             <wp:extent cx="4448980" cy="2186940"/>
@@ -166,6 +169,9 @@
         <w:pStyle w:val="ListParagraph"/>
       </w:pPr>
       <w:r>
+        <w:rPr>
+          <w:noProof/>
+        </w:rPr>
         <w:drawing>
           <wp:inline distT="0" distB="0" distL="0" distR="0" wp14:anchorId="3D3F3439" wp14:editId="3E1AC0A5">
             <wp:extent cx="4640580" cy="4202799"/>
@@ -278,6 +284,9 @@
         <w:pStyle w:val="ListParagraph"/>
       </w:pPr>
       <w:r>
+        <w:rPr>
+          <w:noProof/>
+        </w:rPr>
         <w:drawing>
           <wp:inline distT="0" distB="0" distL="0" distR="0" wp14:anchorId="53AD4CF0" wp14:editId="3842C372">
             <wp:extent cx="3278459" cy="1828800"/>
@@ -325,6 +334,9 @@
         <w:pStyle w:val="ListParagraph"/>
       </w:pPr>
       <w:r>
+        <w:rPr>
+          <w:noProof/>
+        </w:rPr>
         <w:drawing>
           <wp:inline distT="0" distB="0" distL="0" distR="0" wp14:anchorId="5F53DA22" wp14:editId="5F4AA059">
             <wp:extent cx="4782838" cy="3649980"/>
@@ -428,6 +440,9 @@
         <w:pStyle w:val="ListParagraph"/>
       </w:pPr>
       <w:r>
+        <w:rPr>
+          <w:noProof/>
+        </w:rPr>
         <w:lastRenderedPageBreak/>
         <w:drawing>
           <wp:inline distT="0" distB="0" distL="0" distR="0" wp14:anchorId="4292A21F" wp14:editId="00962A1B">
@@ -495,28 +510,11 @@
         <w:t xml:space="preserve"> an employee </w:t>
       </w:r>
       <w:r>
-        <w:t>(</w:t>
-      </w:r>
-      <w:r>
-        <w:t xml:space="preserve">by giving non existing n existing id </w:t>
-      </w:r>
-      <w:r>
-        <w:t>)</w:t>
-      </w:r>
-    </w:p>
-    <w:p>
-      <w:pPr>
-        <w:pStyle w:val="ListParagraph"/>
-      </w:pPr>
-      <w:r>
-        <w:rPr>
-          <w:noProof/>
-        </w:rPr>
         <w:drawing>
-          <wp:inline distT="0" distB="0" distL="0" distR="0" wp14:anchorId="182D456D" wp14:editId="2C58F9E2">
-            <wp:extent cx="3390900" cy="2191768"/>
+          <wp:inline distT="0" distB="0" distL="0" distR="0" wp14:anchorId="1ABA1FF7" wp14:editId="6DC63ACC">
+            <wp:extent cx="5017082" cy="4267200"/>
             <wp:effectExtent l="0" t="0" r="0" b="0"/>
-            <wp:docPr id="11" name="Picture 11"/>
+            <wp:docPr id="3" name="Picture 3"/>
             <wp:cNvGraphicFramePr>
               <a:graphicFrameLocks xmlns:a="http://schemas.openxmlformats.org/drawingml/2006/main" noChangeAspect="1"/>
             </wp:cNvGraphicFramePr>
@@ -536,7 +534,7 @@
                   <pic:spPr>
                     <a:xfrm>
                       <a:off x="0" y="0"/>
-                      <a:ext cx="3400631" cy="2198058"/>
+                      <a:ext cx="5024327" cy="4273362"/>
                     </a:xfrm>
                     <a:prstGeom prst="rect">
                       <a:avLst/>
@@ -558,15 +556,48 @@
       <w:pPr>
         <w:pStyle w:val="ListParagraph"/>
       </w:pPr>
-      <w:r>
-        <w:rPr>
-          <w:noProof/>
-        </w:rPr>
+    </w:p>
+    <w:p>
+      <w:pPr>
+        <w:pStyle w:val="ListParagraph"/>
+      </w:pPr>
+    </w:p>
+    <w:p>
+      <w:pPr>
+        <w:pStyle w:val="ListParagraph"/>
+      </w:pPr>
+    </w:p>
+    <w:p>
+      <w:pPr>
+        <w:pStyle w:val="ListParagraph"/>
+        <w:numPr>
+          <w:ilvl w:val="0"/>
+          <w:numId w:val="1"/>
+        </w:numPr>
+        <w:rPr>
+          <w:b/>
+          <w:bCs/>
+        </w:rPr>
+      </w:pPr>
+      <w:r>
+        <w:rPr>
+          <w:b/>
+          <w:bCs/>
+        </w:rPr>
+        <w:t>Print Statistics</w:t>
+      </w:r>
+    </w:p>
+    <w:p>
+      <w:pPr>
+        <w:pStyle w:val="ListParagraph"/>
+      </w:pPr>
+      <w:r>
+        <w:lastRenderedPageBreak/>
         <w:drawing>
-          <wp:inline distT="0" distB="0" distL="0" distR="0" wp14:anchorId="42FDA223" wp14:editId="0A77AD2D">
-            <wp:extent cx="3299460" cy="2139714"/>
+          <wp:inline distT="0" distB="0" distL="0" distR="0" wp14:anchorId="3D1EE620" wp14:editId="772638FF">
+            <wp:extent cx="5943600" cy="2419985"/>
             <wp:effectExtent l="0" t="0" r="0" b="0"/>
-            <wp:docPr id="12" name="Picture 12"/>
+            <wp:docPr id="10" name="Picture 10"/>
             <wp:cNvGraphicFramePr>
               <a:graphicFrameLocks xmlns:a="http://schemas.openxmlformats.org/drawingml/2006/main" noChangeAspect="1"/>
             </wp:cNvGraphicFramePr>
@@ -586,7 +617,7 @@
                   <pic:spPr>
                     <a:xfrm>
                       <a:off x="0" y="0"/>
-                      <a:ext cx="3304875" cy="2143226"/>
+                      <a:ext cx="5943600" cy="2419985"/>
                     </a:xfrm>
                     <a:prstGeom prst="rect">
                       <a:avLst/>
@@ -607,47 +638,32 @@
     <w:p>
       <w:pPr>
         <w:pStyle w:val="ListParagraph"/>
-      </w:pPr>
-    </w:p>
-    <w:p>
-      <w:pPr>
-        <w:pStyle w:val="ListParagraph"/>
-      </w:pPr>
-    </w:p>
-    <w:p>
-      <w:pPr>
-        <w:pStyle w:val="ListParagraph"/>
         <w:numPr>
           <w:ilvl w:val="0"/>
           <w:numId w:val="1"/>
         </w:numPr>
-        <w:rPr>
-          <w:b/>
-          <w:bCs/>
-        </w:rPr>
-      </w:pPr>
-      <w:r>
-        <w:rPr>
-          <w:b/>
-          <w:bCs/>
-        </w:rPr>
-        <w:t>Print Statistics</w:t>
-      </w:r>
-    </w:p>
-    <w:p>
-      <w:pPr>
-        <w:pStyle w:val="ListParagraph"/>
-      </w:pPr>
-      <w:r>
-        <w:rPr>
-          <w:noProof/>
-        </w:rPr>
-        <w:lastRenderedPageBreak/>
+      </w:pPr>
+      <w:r>
+        <w:rPr>
+          <w:b/>
+          <w:bCs/>
+        </w:rPr>
+        <w:t>Import</w:t>
+      </w:r>
+      <w:r>
+        <w:t xml:space="preserve"> option</w:t>
+      </w:r>
+    </w:p>
+    <w:p>
+      <w:pPr>
+        <w:pStyle w:val="ListParagraph"/>
+      </w:pPr>
+      <w:r>
         <w:drawing>
-          <wp:inline distT="0" distB="0" distL="0" distR="0" wp14:anchorId="212752A2" wp14:editId="151047B2">
-            <wp:extent cx="5532120" cy="2493000"/>
-            <wp:effectExtent l="0" t="0" r="0" b="3175"/>
-            <wp:docPr id="13" name="Picture 13"/>
+          <wp:inline distT="0" distB="0" distL="0" distR="0" wp14:anchorId="474A28FB" wp14:editId="5FCC9B76">
+            <wp:extent cx="4841683" cy="3825240"/>
+            <wp:effectExtent l="0" t="0" r="0" b="3810"/>
+            <wp:docPr id="4" name="Picture 4"/>
             <wp:cNvGraphicFramePr>
               <a:graphicFrameLocks xmlns:a="http://schemas.openxmlformats.org/drawingml/2006/main" noChangeAspect="1"/>
             </wp:cNvGraphicFramePr>
@@ -667,7 +683,7 @@
                   <pic:spPr>
                     <a:xfrm>
                       <a:off x="0" y="0"/>
-                      <a:ext cx="5535245" cy="2494408"/>
+                      <a:ext cx="4849802" cy="3831654"/>
                     </a:xfrm>
                     <a:prstGeom prst="rect">
                       <a:avLst/>
@@ -698,7 +714,7 @@
           <w:b/>
           <w:bCs/>
         </w:rPr>
-        <w:t>Import</w:t>
+        <w:t>Export</w:t>
       </w:r>
       <w:r>
         <w:t xml:space="preserve"> option</w:t>
@@ -708,15 +724,18 @@
       <w:pPr>
         <w:pStyle w:val="ListParagraph"/>
       </w:pPr>
-      <w:r>
-        <w:rPr>
-          <w:noProof/>
-        </w:rPr>
+    </w:p>
+    <w:p>
+      <w:pPr>
+        <w:pStyle w:val="ListParagraph"/>
+      </w:pPr>
+      <w:r>
+        <w:lastRenderedPageBreak/>
         <w:drawing>
-          <wp:inline distT="0" distB="0" distL="0" distR="0" wp14:anchorId="067A37BF" wp14:editId="7BFA5854">
-            <wp:extent cx="4244340" cy="2987362"/>
-            <wp:effectExtent l="0" t="0" r="3810" b="3810"/>
-            <wp:docPr id="17" name="Picture 17"/>
+          <wp:inline distT="0" distB="0" distL="0" distR="0" wp14:anchorId="1495D0DD" wp14:editId="028046C6">
+            <wp:extent cx="4655820" cy="2003097"/>
+            <wp:effectExtent l="0" t="0" r="0" b="0"/>
+            <wp:docPr id="5" name="Picture 5"/>
             <wp:cNvGraphicFramePr>
               <a:graphicFrameLocks xmlns:a="http://schemas.openxmlformats.org/drawingml/2006/main" noChangeAspect="1"/>
             </wp:cNvGraphicFramePr>
@@ -736,7 +755,7 @@
                   <pic:spPr>
                     <a:xfrm>
                       <a:off x="0" y="0"/>
-                      <a:ext cx="4250751" cy="2991874"/>
+                      <a:ext cx="4664914" cy="2007010"/>
                     </a:xfrm>
                     <a:prstGeom prst="rect">
                       <a:avLst/>
@@ -767,26 +786,22 @@
           <w:b/>
           <w:bCs/>
         </w:rPr>
-        <w:t>Export</w:t>
-      </w:r>
-      <w:r>
-        <w:t xml:space="preserve"> option</w:t>
-      </w:r>
-    </w:p>
-    <w:p>
-      <w:pPr>
-        <w:pStyle w:val="ListParagraph"/>
-      </w:pPr>
-      <w:r>
-        <w:rPr>
-          <w:noProof/>
-        </w:rPr>
-        <w:lastRenderedPageBreak/>
+        <w:t>Employee -output file snapshot after export  Option</w:t>
+      </w:r>
+    </w:p>
+    <w:p>
+      <w:pPr>
+        <w:pStyle w:val="ListParagraph"/>
+      </w:pPr>
+      <w:r>
+        <w:tab/>
+      </w:r>
+      <w:r>
         <w:drawing>
-          <wp:inline distT="0" distB="0" distL="0" distR="0" wp14:anchorId="7A2B3455" wp14:editId="66C15D8F">
-            <wp:extent cx="5002111" cy="2209800"/>
-            <wp:effectExtent l="0" t="0" r="8255" b="0"/>
-            <wp:docPr id="14" name="Picture 14"/>
+          <wp:inline distT="0" distB="0" distL="0" distR="0" wp14:anchorId="27486DA2" wp14:editId="433FA4D7">
+            <wp:extent cx="3459480" cy="1869333"/>
+            <wp:effectExtent l="0" t="0" r="7620" b="0"/>
+            <wp:docPr id="6" name="Picture 6"/>
             <wp:cNvGraphicFramePr>
               <a:graphicFrameLocks xmlns:a="http://schemas.openxmlformats.org/drawingml/2006/main" noChangeAspect="1"/>
             </wp:cNvGraphicFramePr>
@@ -806,7 +821,7 @@
                   <pic:spPr>
                     <a:xfrm>
                       <a:off x="0" y="0"/>
-                      <a:ext cx="5007718" cy="2212277"/>
+                      <a:ext cx="3469697" cy="1874854"/>
                     </a:xfrm>
                     <a:prstGeom prst="rect">
                       <a:avLst/>
@@ -817,80 +832,6 @@
             </a:graphic>
           </wp:inline>
         </w:drawing>
-      </w:r>
-    </w:p>
-    <w:p>
-      <w:pPr>
-        <w:pStyle w:val="ListParagraph"/>
-      </w:pPr>
-    </w:p>
-    <w:p>
-      <w:pPr>
-        <w:pStyle w:val="ListParagraph"/>
-      </w:pPr>
-    </w:p>
-    <w:p>
-      <w:pPr>
-        <w:pStyle w:val="ListParagraph"/>
-        <w:numPr>
-          <w:ilvl w:val="0"/>
-          <w:numId w:val="1"/>
-        </w:numPr>
-      </w:pPr>
-      <w:r>
-        <w:rPr>
-          <w:b/>
-          <w:bCs/>
-        </w:rPr>
-        <w:t>Employee -output file snapshot after export  Option</w:t>
-      </w:r>
-    </w:p>
-    <w:p>
-      <w:pPr>
-        <w:pStyle w:val="ListParagraph"/>
-      </w:pPr>
-      <w:r>
-        <w:rPr>
-          <w:noProof/>
-        </w:rPr>
-        <w:drawing>
-          <wp:inline distT="0" distB="0" distL="0" distR="0" wp14:anchorId="36F49F49" wp14:editId="70CA2BF0">
-            <wp:extent cx="5017419" cy="1310640"/>
-            <wp:effectExtent l="0" t="0" r="0" b="3810"/>
-            <wp:docPr id="15" name="Picture 15"/>
-            <wp:cNvGraphicFramePr>
-              <a:graphicFrameLocks xmlns:a="http://schemas.openxmlformats.org/drawingml/2006/main" noChangeAspect="1"/>
-            </wp:cNvGraphicFramePr>
-            <a:graphic xmlns:a="http://schemas.openxmlformats.org/drawingml/2006/main">
-              <a:graphicData uri="http://schemas.openxmlformats.org/drawingml/2006/picture">
-                <pic:pic xmlns:pic="http://schemas.openxmlformats.org/drawingml/2006/picture">
-                  <pic:nvPicPr>
-                    <pic:cNvPr id="1" name=""/>
-                    <pic:cNvPicPr/>
-                  </pic:nvPicPr>
-                  <pic:blipFill>
-                    <a:blip r:embed="rId15"/>
-                    <a:stretch>
-                      <a:fillRect/>
-                    </a:stretch>
-                  </pic:blipFill>
-                  <pic:spPr>
-                    <a:xfrm>
-                      <a:off x="0" y="0"/>
-                      <a:ext cx="5020182" cy="1311362"/>
-                    </a:xfrm>
-                    <a:prstGeom prst="rect">
-                      <a:avLst/>
-                    </a:prstGeom>
-                  </pic:spPr>
-                </pic:pic>
-              </a:graphicData>
-            </a:graphic>
-          </wp:inline>
-        </w:drawing>
-      </w:r>
-      <w:r>
-        <w:tab/>
       </w:r>
     </w:p>
     <w:p>
@@ -936,7 +877,7 @@
                     <pic:cNvPicPr/>
                   </pic:nvPicPr>
                   <pic:blipFill>
-                    <a:blip r:embed="rId16"/>
+                    <a:blip r:embed="rId15"/>
                     <a:stretch>
                       <a:fillRect/>
                     </a:stretch>
@@ -1058,7 +999,7 @@
       </w:pPr>
     </w:lvl>
   </w:abstractNum>
-  <w:num w:numId="1">
+  <w:num w:numId="1" w16cid:durableId="183058733">
     <w:abstractNumId w:val="0"/>
   </w:num>
 </w:numbering>

</xml_diff>